<commit_message>
Week 9 checklist uploaded
</commit_message>
<xml_diff>
--- a/docs/Week 6/Requirement/Requirements elicitation.docx
+++ b/docs/Week 6/Requirement/Requirements elicitation.docx
@@ -258,15 +258,7 @@
         <w:t>I</w:t>
       </w:r>
       <w:r>
-        <w:t>n this meeting, our client talked about the basic background of this application. It is kind of similar to a CRM system, but only for company’s employees in our project. (</w:t>
-      </w:r>
-      <w:proofErr w:type="gramStart"/>
-      <w:r>
-        <w:t>as</w:t>
-      </w:r>
-      <w:proofErr w:type="gramEnd"/>
-      <w:r>
-        <w:t xml:space="preserve"> target user)</w:t>
+        <w:t>n this meeting, our client talked about the basic background of this application. It is kind of similar to a CRM system, but only for company’s employees in our project. (as target user)</w:t>
       </w:r>
     </w:p>
     <w:p>
@@ -314,15 +306,7 @@
         <w:t>A</w:t>
       </w:r>
       <w:r>
-        <w:t xml:space="preserve">ccording to the description of our client, we summaries the objectives and ideal outcomes of this project in a Who-Do-Be-Feel table and further transfer this into </w:t>
-      </w:r>
-      <w:proofErr w:type="gramStart"/>
-      <w:r>
-        <w:t>an</w:t>
-      </w:r>
-      <w:proofErr w:type="gramEnd"/>
-      <w:r>
-        <w:t xml:space="preserve"> motivational map.</w:t>
+        <w:t>ccording to the description of our client, we summaries the objectives and ideal outcomes of this project in a Who-Do-Be-Feel table and further transfer this into an motivational map.</w:t>
       </w:r>
     </w:p>
     <w:p/>
@@ -1159,13 +1143,7 @@
       </w:tr>
     </w:tbl>
     <w:p/>
-    <w:p>
-      <w:pPr>
-        <w:rPr>
-          <w:rFonts w:hint="eastAsia"/>
-        </w:rPr>
-      </w:pPr>
-    </w:p>
+    <w:p/>
     <w:p>
       <w:pPr>
         <w:keepNext/>
@@ -1231,14 +1209,27 @@
       <w:r>
         <w:t xml:space="preserve">Figure </w:t>
       </w:r>
-      <w:fldSimple w:instr=" SEQ Figure \* ARABIC ">
-        <w:r>
-          <w:rPr>
-            <w:noProof/>
-          </w:rPr>
-          <w:t>1</w:t>
-        </w:r>
-      </w:fldSimple>
+      <w:r>
+        <w:fldChar w:fldCharType="begin"/>
+      </w:r>
+      <w:r>
+        <w:instrText xml:space="preserve"> SEQ Figure \* ARABIC </w:instrText>
+      </w:r>
+      <w:r>
+        <w:fldChar w:fldCharType="separate"/>
+      </w:r>
+      <w:r>
+        <w:rPr>
+          <w:noProof/>
+        </w:rPr>
+        <w:t>1</w:t>
+      </w:r>
+      <w:r>
+        <w:rPr>
+          <w:noProof/>
+        </w:rPr>
+        <w:fldChar w:fldCharType="end"/>
+      </w:r>
       <w:r>
         <w:t xml:space="preserve"> Motivational Map</w:t>
       </w:r>
@@ -1420,25 +1411,32 @@
       <w:r>
         <w:t xml:space="preserve">Figure </w:t>
       </w:r>
-      <w:fldSimple w:instr=" SEQ Figure \* ARABIC ">
-        <w:r>
-          <w:rPr>
-            <w:noProof/>
-          </w:rPr>
-          <w:t>2</w:t>
-        </w:r>
-      </w:fldSimple>
+      <w:r>
+        <w:fldChar w:fldCharType="begin"/>
+      </w:r>
+      <w:r>
+        <w:instrText xml:space="preserve"> SEQ Figure \* ARABIC </w:instrText>
+      </w:r>
+      <w:r>
+        <w:fldChar w:fldCharType="separate"/>
+      </w:r>
+      <w:r>
+        <w:rPr>
+          <w:noProof/>
+        </w:rPr>
+        <w:t>2</w:t>
+      </w:r>
+      <w:r>
+        <w:rPr>
+          <w:noProof/>
+        </w:rPr>
+        <w:fldChar w:fldCharType="end"/>
+      </w:r>
       <w:r>
         <w:t xml:space="preserve"> Use Case diagram</w:t>
       </w:r>
     </w:p>
-    <w:p>
-      <w:pPr>
-        <w:rPr>
-          <w:rFonts w:hint="eastAsia"/>
-        </w:rPr>
-      </w:pPr>
-    </w:p>
+    <w:p/>
     <w:p>
       <w:pPr>
         <w:pStyle w:val="2"/>
@@ -2964,272 +2962,6 @@
                 <w:szCs w:val="18"/>
               </w:rPr>
               <w:t>ow</w:t>
-            </w:r>
-          </w:p>
-        </w:tc>
-      </w:tr>
-      <w:tr>
-        <w:tc>
-          <w:tcPr>
-            <w:tcW w:w="702" w:type="pct"/>
-            <w:vMerge w:val="restart"/>
-          </w:tcPr>
-          <w:p>
-            <w:pPr>
-              <w:jc w:val="left"/>
-              <w:rPr>
-                <w:sz w:val="18"/>
-                <w:szCs w:val="18"/>
-              </w:rPr>
-            </w:pPr>
-            <w:r>
-              <w:rPr>
-                <w:rFonts w:hint="eastAsia"/>
-                <w:sz w:val="18"/>
-                <w:szCs w:val="18"/>
-              </w:rPr>
-              <w:t>C</w:t>
-            </w:r>
-            <w:r>
-              <w:rPr>
-                <w:sz w:val="18"/>
-                <w:szCs w:val="18"/>
-              </w:rPr>
-              <w:t>ontacts Management</w:t>
-            </w:r>
-          </w:p>
-        </w:tc>
-        <w:tc>
-          <w:tcPr>
-            <w:tcW w:w="624" w:type="pct"/>
-          </w:tcPr>
-          <w:p>
-            <w:pPr>
-              <w:jc w:val="left"/>
-              <w:rPr>
-                <w:sz w:val="18"/>
-                <w:szCs w:val="18"/>
-              </w:rPr>
-            </w:pPr>
-            <w:r>
-              <w:rPr>
-                <w:rFonts w:hint="eastAsia"/>
-                <w:sz w:val="18"/>
-                <w:szCs w:val="18"/>
-              </w:rPr>
-              <w:t>S</w:t>
-            </w:r>
-            <w:r>
-              <w:rPr>
-                <w:sz w:val="18"/>
-                <w:szCs w:val="18"/>
-              </w:rPr>
-              <w:t>tandard employee</w:t>
-            </w:r>
-          </w:p>
-        </w:tc>
-        <w:tc>
-          <w:tcPr>
-            <w:tcW w:w="949" w:type="pct"/>
-          </w:tcPr>
-          <w:p>
-            <w:pPr>
-              <w:jc w:val="left"/>
-              <w:rPr>
-                <w:sz w:val="18"/>
-                <w:szCs w:val="18"/>
-              </w:rPr>
-            </w:pPr>
-            <w:r>
-              <w:rPr>
-                <w:rFonts w:hint="eastAsia"/>
-                <w:sz w:val="18"/>
-                <w:szCs w:val="18"/>
-              </w:rPr>
-              <w:t>A</w:t>
-            </w:r>
-            <w:r>
-              <w:rPr>
-                <w:sz w:val="18"/>
-                <w:szCs w:val="18"/>
-              </w:rPr>
-              <w:t>dd one employee into his contact list (as contacts)</w:t>
-            </w:r>
-          </w:p>
-        </w:tc>
-        <w:tc>
-          <w:tcPr>
-            <w:tcW w:w="1363" w:type="pct"/>
-          </w:tcPr>
-          <w:p>
-            <w:pPr>
-              <w:jc w:val="left"/>
-              <w:rPr>
-                <w:sz w:val="18"/>
-                <w:szCs w:val="18"/>
-              </w:rPr>
-            </w:pPr>
-            <w:r>
-              <w:rPr>
-                <w:rFonts w:hint="eastAsia"/>
-                <w:sz w:val="18"/>
-                <w:szCs w:val="18"/>
-              </w:rPr>
-              <w:t>M</w:t>
-            </w:r>
-            <w:r>
-              <w:rPr>
-                <w:sz w:val="18"/>
-                <w:szCs w:val="18"/>
-              </w:rPr>
-              <w:t>ake it faster to find frequently connected employee</w:t>
-            </w:r>
-          </w:p>
-        </w:tc>
-        <w:tc>
-          <w:tcPr>
-            <w:tcW w:w="1362" w:type="pct"/>
-          </w:tcPr>
-          <w:p>
-            <w:pPr>
-              <w:jc w:val="left"/>
-              <w:rPr>
-                <w:sz w:val="18"/>
-                <w:szCs w:val="18"/>
-              </w:rPr>
-            </w:pPr>
-            <w:r>
-              <w:rPr>
-                <w:rFonts w:hint="eastAsia"/>
-                <w:sz w:val="18"/>
-                <w:szCs w:val="18"/>
-              </w:rPr>
-              <w:t>M</w:t>
-            </w:r>
-            <w:r>
-              <w:rPr>
-                <w:sz w:val="18"/>
-                <w:szCs w:val="18"/>
-              </w:rPr>
-              <w:t>edium</w:t>
-            </w:r>
-          </w:p>
-        </w:tc>
-      </w:tr>
-      <w:tr>
-        <w:tc>
-          <w:tcPr>
-            <w:tcW w:w="702" w:type="pct"/>
-            <w:vMerge/>
-          </w:tcPr>
-          <w:p>
-            <w:pPr>
-              <w:jc w:val="left"/>
-              <w:rPr>
-                <w:sz w:val="18"/>
-                <w:szCs w:val="18"/>
-              </w:rPr>
-            </w:pPr>
-          </w:p>
-        </w:tc>
-        <w:tc>
-          <w:tcPr>
-            <w:tcW w:w="624" w:type="pct"/>
-          </w:tcPr>
-          <w:p>
-            <w:pPr>
-              <w:jc w:val="left"/>
-              <w:rPr>
-                <w:sz w:val="18"/>
-                <w:szCs w:val="18"/>
-              </w:rPr>
-            </w:pPr>
-          </w:p>
-        </w:tc>
-        <w:tc>
-          <w:tcPr>
-            <w:tcW w:w="949" w:type="pct"/>
-          </w:tcPr>
-          <w:p>
-            <w:pPr>
-              <w:jc w:val="left"/>
-              <w:rPr>
-                <w:sz w:val="18"/>
-                <w:szCs w:val="18"/>
-              </w:rPr>
-            </w:pPr>
-            <w:r>
-              <w:rPr>
-                <w:rFonts w:hint="eastAsia"/>
-                <w:sz w:val="18"/>
-                <w:szCs w:val="18"/>
-              </w:rPr>
-              <w:t>D</w:t>
-            </w:r>
-            <w:r>
-              <w:rPr>
-                <w:sz w:val="18"/>
-                <w:szCs w:val="18"/>
-              </w:rPr>
-              <w:t xml:space="preserve">elete </w:t>
-            </w:r>
-          </w:p>
-        </w:tc>
-        <w:tc>
-          <w:tcPr>
-            <w:tcW w:w="1363" w:type="pct"/>
-          </w:tcPr>
-          <w:p>
-            <w:pPr>
-              <w:jc w:val="left"/>
-              <w:rPr>
-                <w:sz w:val="18"/>
-                <w:szCs w:val="18"/>
-              </w:rPr>
-            </w:pPr>
-            <w:r>
-              <w:rPr>
-                <w:rFonts w:hint="eastAsia"/>
-                <w:sz w:val="18"/>
-                <w:szCs w:val="18"/>
-              </w:rPr>
-              <w:t>M</w:t>
-            </w:r>
-            <w:r>
-              <w:rPr>
-                <w:sz w:val="18"/>
-                <w:szCs w:val="18"/>
-              </w:rPr>
-              <w:t>ake the system flexible</w:t>
-            </w:r>
-          </w:p>
-        </w:tc>
-        <w:tc>
-          <w:tcPr>
-            <w:tcW w:w="1362" w:type="pct"/>
-          </w:tcPr>
-          <w:p>
-            <w:pPr>
-              <w:jc w:val="left"/>
-              <w:rPr>
-                <w:sz w:val="18"/>
-                <w:szCs w:val="18"/>
-              </w:rPr>
-            </w:pPr>
-            <w:r>
-              <w:rPr>
-                <w:rFonts w:hint="eastAsia"/>
-                <w:sz w:val="18"/>
-                <w:szCs w:val="18"/>
-              </w:rPr>
-              <w:t>M</w:t>
-            </w:r>
-            <w:r>
-              <w:rPr>
-                <w:sz w:val="18"/>
-                <w:szCs w:val="18"/>
-              </w:rPr>
-              <w:t>edium</w:t>
             </w:r>
           </w:p>
         </w:tc>

</xml_diff>